<commit_message>
Adding User information to file
</commit_message>
<xml_diff>
--- a/CloudComparison (SID 9).docx
+++ b/CloudComparison (SID 9).docx
@@ -76,18 +76,8 @@
                 <w:sz w:val="16"/>
                 <w:szCs w:val="16"/>
               </w:rPr>
-              <w:t xml:space="preserve">Google </w:t>
-            </w:r>
-            <w:proofErr w:type="spellStart"/>
-            <w:r>
-              <w:rPr>
-                <w:rFonts w:ascii="Times New Roman" w:hAnsi="Times New Roman" w:cs="Times New Roman"/>
-                <w:sz w:val="16"/>
-                <w:szCs w:val="16"/>
-              </w:rPr>
-              <w:t>AppEngin</w:t>
-            </w:r>
-            <w:proofErr w:type="spellEnd"/>
+              <w:t>Google AppEngin</w:t>
+            </w:r>
           </w:p>
         </w:tc>
         <w:tc>
@@ -196,23 +186,13 @@
                 <w:szCs w:val="16"/>
               </w:rPr>
             </w:pPr>
-            <w:proofErr w:type="spellStart"/>
-            <w:r>
-              <w:rPr>
-                <w:rFonts w:ascii="Times New Roman" w:hAnsi="Times New Roman" w:cs="Times New Roman"/>
-                <w:sz w:val="16"/>
-                <w:szCs w:val="16"/>
-              </w:rPr>
-              <w:t>PaaS</w:t>
-            </w:r>
-            <w:proofErr w:type="spellEnd"/>
-            <w:r>
-              <w:rPr>
-                <w:rFonts w:ascii="Times New Roman" w:hAnsi="Times New Roman" w:cs="Times New Roman"/>
-                <w:sz w:val="16"/>
-                <w:szCs w:val="16"/>
-              </w:rPr>
-              <w:t xml:space="preserve"> offering to improve App Development with Google infrastructure</w:t>
+            <w:r>
+              <w:rPr>
+                <w:rFonts w:ascii="Times New Roman" w:hAnsi="Times New Roman" w:cs="Times New Roman"/>
+                <w:sz w:val="16"/>
+                <w:szCs w:val="16"/>
+              </w:rPr>
+              <w:t>PaaS offering to improve App Development with Google infrastructure</w:t>
             </w:r>
           </w:p>
         </w:tc>
@@ -416,7 +396,6 @@
                 <w:szCs w:val="16"/>
               </w:rPr>
             </w:pPr>
-            <w:proofErr w:type="spellStart"/>
             <w:r>
               <w:rPr>
                 <w:rFonts w:ascii="Times New Roman" w:hAnsi="Times New Roman" w:cs="Times New Roman"/>
@@ -425,7 +404,6 @@
               </w:rPr>
               <w:t>IaaS</w:t>
             </w:r>
-            <w:proofErr w:type="spellEnd"/>
           </w:p>
         </w:tc>
         <w:tc>
@@ -440,7 +418,6 @@
                 <w:szCs w:val="16"/>
               </w:rPr>
             </w:pPr>
-            <w:proofErr w:type="spellStart"/>
             <w:r>
               <w:rPr>
                 <w:rFonts w:ascii="Times New Roman" w:hAnsi="Times New Roman" w:cs="Times New Roman"/>
@@ -449,7 +426,6 @@
               </w:rPr>
               <w:t>PaaS</w:t>
             </w:r>
-            <w:proofErr w:type="spellEnd"/>
           </w:p>
         </w:tc>
         <w:tc>
@@ -464,7 +440,28 @@
                 <w:szCs w:val="16"/>
               </w:rPr>
             </w:pPr>
-            <w:proofErr w:type="spellStart"/>
+            <w:r>
+              <w:rPr>
+                <w:rFonts w:ascii="Times New Roman" w:hAnsi="Times New Roman" w:cs="Times New Roman"/>
+                <w:sz w:val="16"/>
+                <w:szCs w:val="16"/>
+              </w:rPr>
+              <w:t>IaaS and PaaS</w:t>
+            </w:r>
+          </w:p>
+        </w:tc>
+        <w:tc>
+          <w:tcPr>
+            <w:tcW w:w="2275" w:type="dxa"/>
+          </w:tcPr>
+          <w:p>
+            <w:pPr>
+              <w:rPr>
+                <w:rFonts w:ascii="Times New Roman" w:hAnsi="Times New Roman" w:cs="Times New Roman"/>
+                <w:sz w:val="16"/>
+                <w:szCs w:val="16"/>
+              </w:rPr>
+            </w:pPr>
             <w:r>
               <w:rPr>
                 <w:rFonts w:ascii="Times New Roman" w:hAnsi="Times New Roman" w:cs="Times New Roman"/>
@@ -473,49 +470,6 @@
               </w:rPr>
               <w:t>IaaS</w:t>
             </w:r>
-            <w:proofErr w:type="spellEnd"/>
-            <w:r>
-              <w:rPr>
-                <w:rFonts w:ascii="Times New Roman" w:hAnsi="Times New Roman" w:cs="Times New Roman"/>
-                <w:sz w:val="16"/>
-                <w:szCs w:val="16"/>
-              </w:rPr>
-              <w:t xml:space="preserve"> and </w:t>
-            </w:r>
-            <w:proofErr w:type="spellStart"/>
-            <w:r>
-              <w:rPr>
-                <w:rFonts w:ascii="Times New Roman" w:hAnsi="Times New Roman" w:cs="Times New Roman"/>
-                <w:sz w:val="16"/>
-                <w:szCs w:val="16"/>
-              </w:rPr>
-              <w:t>PaaS</w:t>
-            </w:r>
-            <w:proofErr w:type="spellEnd"/>
-          </w:p>
-        </w:tc>
-        <w:tc>
-          <w:tcPr>
-            <w:tcW w:w="2275" w:type="dxa"/>
-          </w:tcPr>
-          <w:p>
-            <w:pPr>
-              <w:rPr>
-                <w:rFonts w:ascii="Times New Roman" w:hAnsi="Times New Roman" w:cs="Times New Roman"/>
-                <w:sz w:val="16"/>
-                <w:szCs w:val="16"/>
-              </w:rPr>
-            </w:pPr>
-            <w:proofErr w:type="spellStart"/>
-            <w:r>
-              <w:rPr>
-                <w:rFonts w:ascii="Times New Roman" w:hAnsi="Times New Roman" w:cs="Times New Roman"/>
-                <w:sz w:val="16"/>
-                <w:szCs w:val="16"/>
-              </w:rPr>
-              <w:t>IaaS</w:t>
-            </w:r>
-            <w:proofErr w:type="spellEnd"/>
           </w:p>
         </w:tc>
       </w:tr>
@@ -682,8 +636,6 @@
               </w:rPr>
               <w:t>Yes</w:t>
             </w:r>
-            <w:bookmarkStart w:id="0" w:name="_GoBack"/>
-            <w:bookmarkEnd w:id="0"/>
           </w:p>
         </w:tc>
         <w:tc>
@@ -2120,6 +2072,16 @@
         </w:rPr>
         <w:t>Cloud Computing Platforms Comparison</w:t>
       </w:r>
+      <w:r>
+        <w:rPr>
+          <w:rFonts w:ascii="Times New Roman" w:hAnsi="Times New Roman" w:cs="Times New Roman"/>
+          <w:sz w:val="24"/>
+          <w:szCs w:val="24"/>
+        </w:rPr>
+        <w:t xml:space="preserve"> – Adam Carter, SID: 9</w:t>
+      </w:r>
+      <w:bookmarkStart w:id="0" w:name="_GoBack"/>
+      <w:bookmarkEnd w:id="0"/>
     </w:p>
     <w:p>
       <w:pPr>

</xml_diff>